<commit_message>
K EVERYTHINGS ALL DONE.
</commit_message>
<xml_diff>
--- a/final project submission/Final Report.docx
+++ b/final project submission/Final Report.docx
@@ -7,15 +7,7 @@
         <w:t>George Abinader, Robert</w:t>
       </w:r>
       <w:r>
-        <w:t xml:space="preserve"> Carney, </w:t>
-      </w:r>
-      <w:proofErr w:type="spellStart"/>
-      <w:r>
-        <w:t>Prannoy</w:t>
-      </w:r>
-      <w:proofErr w:type="spellEnd"/>
-      <w:r>
-        <w:t xml:space="preserve"> Mohan</w:t>
+        <w:t xml:space="preserve"> Carney, Prannoy Mohan</w:t>
       </w:r>
     </w:p>
     <w:p/>
@@ -177,10 +169,10 @@
           <w:noProof/>
         </w:rPr>
         <w:drawing>
-          <wp:inline distT="0" distB="0" distL="0" distR="0" wp14:anchorId="7D60860B" wp14:editId="7B034AD4">
-            <wp:extent cx="7007799" cy="3213847"/>
-            <wp:effectExtent l="0" t="0" r="3175" b="12065"/>
-            <wp:docPr id="7" name="Picture 7"/>
+          <wp:inline distT="0" distB="0" distL="0" distR="0" wp14:anchorId="53C5DF37" wp14:editId="25AA2EEA">
+            <wp:extent cx="6553458" cy="3203864"/>
+            <wp:effectExtent l="0" t="0" r="0" b="0"/>
+            <wp:docPr id="3" name="Picture 1"/>
             <wp:cNvGraphicFramePr>
               <a:graphicFrameLocks xmlns:a="http://schemas.openxmlformats.org/drawingml/2006/main" noChangeAspect="1"/>
             </wp:cNvGraphicFramePr>
@@ -188,7 +180,7 @@
               <a:graphicData uri="http://schemas.openxmlformats.org/drawingml/2006/picture">
                 <pic:pic xmlns:pic="http://schemas.openxmlformats.org/drawingml/2006/picture">
                   <pic:nvPicPr>
-                    <pic:cNvPr id="0" name="Picture 7"/>
+                    <pic:cNvPr id="0" name="Picture 1"/>
                     <pic:cNvPicPr>
                       <a:picLocks noChangeAspect="1" noChangeArrowheads="1"/>
                     </pic:cNvPicPr>
@@ -209,7 +201,7 @@
                   <pic:spPr bwMode="auto">
                     <a:xfrm>
                       <a:off x="0" y="0"/>
-                      <a:ext cx="7009121" cy="3214453"/>
+                      <a:ext cx="6554910" cy="3204574"/>
                     </a:xfrm>
                     <a:prstGeom prst="rect">
                       <a:avLst/>
@@ -339,6 +331,9 @@
       </w:r>
     </w:p>
     <w:p>
+      <w:pPr>
+        <w:ind w:left="-90"/>
+      </w:pPr>
       <w:r>
         <w:t xml:space="preserve">To </w:t>
       </w:r>
@@ -358,16 +353,29 @@
         <w:t xml:space="preserve">of how many stocks a trader buy or </w:t>
       </w:r>
       <w:r>
-        <w:t xml:space="preserve">sells within a transactions table. </w:t>
+        <w:t>sells within a transactions table.</w:t>
+      </w:r>
+    </w:p>
+    <w:p>
+      <w:pPr>
+        <w:ind w:left="-90"/>
+      </w:pPr>
+    </w:p>
+    <w:p>
+      <w:pPr>
+        <w:ind w:left="-630"/>
+      </w:pPr>
+      <w:r>
+        <w:t xml:space="preserve"> </w:t>
       </w:r>
       <w:r>
         <w:rPr>
           <w:noProof/>
         </w:rPr>
         <w:drawing>
-          <wp:inline distT="0" distB="0" distL="0" distR="0" wp14:anchorId="485AAA84" wp14:editId="594C5B66">
-            <wp:extent cx="5486400" cy="5857011"/>
-            <wp:effectExtent l="0" t="0" r="0" b="10795"/>
+          <wp:inline distT="0" distB="0" distL="0" distR="0" wp14:anchorId="0A1F68B0" wp14:editId="40827093">
+            <wp:extent cx="5486269" cy="6972300"/>
+            <wp:effectExtent l="0" t="0" r="635" b="0"/>
             <wp:docPr id="1" name="Picture 1"/>
             <wp:cNvGraphicFramePr>
               <a:graphicFrameLocks xmlns:a="http://schemas.openxmlformats.org/drawingml/2006/main" noChangeAspect="1"/>
@@ -397,7 +405,7 @@
                   <pic:spPr bwMode="auto">
                     <a:xfrm>
                       <a:off x="0" y="0"/>
-                      <a:ext cx="5486400" cy="5857011"/>
+                      <a:ext cx="5486400" cy="6972467"/>
                     </a:xfrm>
                     <a:prstGeom prst="rect">
                       <a:avLst/>
@@ -844,66 +852,71 @@
     </w:p>
     <w:p>
       <w:r>
-        <w:t xml:space="preserve">[help] = </w:t>
-      </w:r>
-      <w:r>
-        <w:t>displays all the available commands above to choose from.</w:t>
-      </w:r>
-    </w:p>
-    <w:p/>
-    <w:p>
-      <w:r>
-        <w:t>If an admin enters a command not found above, nothing will execute, the admin will be shown a helpful message and prompted to try again.</w:t>
-      </w:r>
-    </w:p>
-    <w:p>
-      <w:pPr>
-        <w:rPr>
-          <w:u w:val="single"/>
-        </w:rPr>
-      </w:pPr>
-    </w:p>
-    <w:p>
-      <w:pPr>
-        <w:jc w:val="center"/>
-        <w:rPr>
-          <w:b/>
-        </w:rPr>
-      </w:pPr>
-      <w:r>
-        <w:rPr>
-          <w:b/>
-        </w:rPr>
-        <w:t>Lessons Learned:</w:t>
-      </w:r>
-    </w:p>
-    <w:p>
-      <w:r>
-        <w:t>We initially planned ver</w:t>
-      </w:r>
-      <w:r>
-        <w:t>y ambitiously to implement a graphical user interface</w:t>
-      </w:r>
-      <w:r>
-        <w:t xml:space="preserve"> or use a web interface, but that required knowledge that we did not have and c</w:t>
-      </w:r>
-      <w:r>
-        <w:t>ould not learn quickly enough. We learned how to write a java program that interacts with a database integrating the use of</w:t>
-      </w:r>
-      <w:r>
-        <w:t xml:space="preserve"> SQL</w:t>
-      </w:r>
-      <w:r>
-        <w:t xml:space="preserve"> commands, queries, procedures, and functions. We also learned how to use existing APIs for a</w:t>
-      </w:r>
-      <w:r>
-        <w:t xml:space="preserve"> SQL</w:t>
-      </w:r>
-      <w:r>
-        <w:t xml:space="preserve"> </w:t>
+        <w:t>[dl] = deletes a league from the database and all traders in that league.</w:t>
       </w:r>
       <w:bookmarkStart w:id="0" w:name="_GoBack"/>
       <w:bookmarkEnd w:id="0"/>
+    </w:p>
+    <w:p>
+      <w:r>
+        <w:t xml:space="preserve">[help] = </w:t>
+      </w:r>
+      <w:r>
+        <w:t>displays all the available commands above to choose from.</w:t>
+      </w:r>
+    </w:p>
+    <w:p/>
+    <w:p>
+      <w:r>
+        <w:t>If an admin enters a command not found above, nothing will execute, the admin will be shown a helpful message and prompted to try again.</w:t>
+      </w:r>
+    </w:p>
+    <w:p>
+      <w:pPr>
+        <w:rPr>
+          <w:u w:val="single"/>
+        </w:rPr>
+      </w:pPr>
+    </w:p>
+    <w:p>
+      <w:pPr>
+        <w:jc w:val="center"/>
+        <w:rPr>
+          <w:b/>
+        </w:rPr>
+      </w:pPr>
+      <w:r>
+        <w:rPr>
+          <w:b/>
+        </w:rPr>
+        <w:t>Lessons Learned:</w:t>
+      </w:r>
+    </w:p>
+    <w:p>
+      <w:r>
+        <w:t>We initially planned ver</w:t>
+      </w:r>
+      <w:r>
+        <w:t>y ambitiously to implement a graphical user interface</w:t>
+      </w:r>
+      <w:r>
+        <w:t xml:space="preserve"> or use a web interface, but that required knowledge that we did not have and c</w:t>
+      </w:r>
+      <w:r>
+        <w:t>ould not learn quickly enough. We learned how to write a java program that interacts with a database integrating the use of</w:t>
+      </w:r>
+      <w:r>
+        <w:t xml:space="preserve"> SQL</w:t>
+      </w:r>
+      <w:r>
+        <w:t xml:space="preserve"> commands, queries, procedures, and functions. We also learned how to use existing APIs for a</w:t>
+      </w:r>
+      <w:r>
+        <w:t xml:space="preserve"> SQL</w:t>
+      </w:r>
+      <w:r>
+        <w:t xml:space="preserve"> </w:t>
+      </w:r>
       <w:r>
         <w:t>database.</w:t>
       </w:r>
@@ -977,6 +990,9 @@
       </w:r>
       <w:r>
         <w:t xml:space="preserve">. </w:t>
+      </w:r>
+      <w:r>
+        <w:t xml:space="preserve"> We would also like to implement other functions specific to stock such as options or shorting a stock, this would make the program even more realistic and provide more variety.</w:t>
       </w:r>
     </w:p>
     <w:p/>

</xml_diff>

<commit_message>
Added a price field in transaction table for shits and giggles.
</commit_message>
<xml_diff>
--- a/final project submission/Final Report.docx
+++ b/final project submission/Final Report.docx
@@ -584,6 +584,16 @@
       </w:r>
     </w:p>
     <w:p>
+      <w:r>
+        <w:br w:type="page"/>
+      </w:r>
+    </w:p>
+    <w:p>
+      <w:pPr>
+        <w:ind w:firstLine="720"/>
+      </w:pPr>
+    </w:p>
+    <w:p>
       <w:pPr>
         <w:ind w:firstLine="720"/>
       </w:pPr>
@@ -739,7 +749,7 @@
     </w:p>
     <w:p>
       <w:r>
-        <w:t>[ne] = create a new team. Will ask for a player and then y/n to confirm and then for done if the admin is done entering players, or for the next name</w:t>
+        <w:t>[ne] = create a new league. Will ask for traders to populate it, one at a time.</w:t>
       </w:r>
     </w:p>
     <w:p>
@@ -801,7 +811,10 @@
       </w:r>
       <w:proofErr w:type="spellEnd"/>
       <w:r>
-        <w:t>] = displays the teams within the database.</w:t>
+        <w:t>] = displays the leagues</w:t>
+      </w:r>
+      <w:r>
+        <w:t xml:space="preserve"> within the database.</w:t>
       </w:r>
     </w:p>
     <w:p>
@@ -820,7 +833,7 @@
         <w:t>displays all the traders in the database</w:t>
       </w:r>
       <w:r>
-        <w:t xml:space="preserve"> and their respective teams</w:t>
+        <w:t xml:space="preserve"> and their respective leagues</w:t>
       </w:r>
       <w:r>
         <w:t>.</w:t>
@@ -854,30 +867,189 @@
       <w:r>
         <w:t>[dl] = deletes a league from the database and all traders in that league.</w:t>
       </w:r>
+    </w:p>
+    <w:p>
+      <w:r>
+        <w:t xml:space="preserve">[help] = </w:t>
+      </w:r>
+      <w:r>
+        <w:t>displays all the available commands above to choose from.</w:t>
+      </w:r>
+    </w:p>
+    <w:p/>
+    <w:p>
+      <w:r>
+        <w:t>If an admin enters a command not found above, nothing will execute, the admin will be shown a helpful message and prompted to try again.</w:t>
+      </w:r>
+    </w:p>
+    <w:p>
+      <w:pPr>
+        <w:rPr>
+          <w:b/>
+        </w:rPr>
+      </w:pPr>
+      <w:r>
+        <w:rPr>
+          <w:b/>
+        </w:rPr>
+        <w:br w:type="page"/>
+      </w:r>
+    </w:p>
+    <w:p>
+      <w:pPr>
+        <w:jc w:val="center"/>
+        <w:rPr>
+          <w:b/>
+        </w:rPr>
+      </w:pPr>
       <w:bookmarkStart w:id="0" w:name="_GoBack"/>
       <w:bookmarkEnd w:id="0"/>
     </w:p>
     <w:p>
-      <w:r>
-        <w:t xml:space="preserve">[help] = </w:t>
-      </w:r>
-      <w:r>
-        <w:t>displays all the available commands above to choose from.</w:t>
+      <w:pPr>
+        <w:jc w:val="center"/>
+        <w:rPr>
+          <w:b/>
+        </w:rPr>
+      </w:pPr>
+      <w:r>
+        <w:rPr>
+          <w:b/>
+        </w:rPr>
+        <w:t>CRUD Operations</w:t>
+      </w:r>
+      <w:r>
+        <w:rPr>
+          <w:b/>
+        </w:rPr>
+        <w:t>:</w:t>
+      </w:r>
+    </w:p>
+    <w:p>
+      <w:pPr>
+        <w:rPr>
+          <w:i/>
+        </w:rPr>
+      </w:pPr>
+      <w:r>
+        <w:rPr>
+          <w:b/>
+          <w:i/>
+        </w:rPr>
+        <w:t>Admin</w:t>
+      </w:r>
+    </w:p>
+    <w:p>
+      <w:r>
+        <w:rPr>
+          <w:i/>
+        </w:rPr>
+        <w:t>Create:</w:t>
+      </w:r>
+      <w:r>
+        <w:rPr>
+          <w:i/>
+        </w:rPr>
+        <w:t xml:space="preserve"> </w:t>
+      </w:r>
+      <w:r>
+        <w:t>create league</w:t>
+      </w:r>
+    </w:p>
+    <w:p>
+      <w:r>
+        <w:rPr>
+          <w:i/>
+        </w:rPr>
+        <w:t>Read:</w:t>
+      </w:r>
+      <w:r>
+        <w:t xml:space="preserve"> view league, view traders, price, check log</w:t>
+      </w:r>
+    </w:p>
+    <w:p>
+      <w:r>
+        <w:rPr>
+          <w:i/>
+        </w:rPr>
+        <w:t xml:space="preserve">Update: </w:t>
+      </w:r>
+      <w:r>
+        <w:t>update</w:t>
+      </w:r>
+    </w:p>
+    <w:p>
+      <w:r>
+        <w:rPr>
+          <w:i/>
+        </w:rPr>
+        <w:t>Delete</w:t>
+      </w:r>
+      <w:r>
+        <w:t>: reset, delete trader, delete league</w:t>
       </w:r>
     </w:p>
     <w:p/>
     <w:p>
-      <w:r>
-        <w:t>If an admin enters a command not found above, nothing will execute, the admin will be shown a helpful message and prompted to try again.</w:t>
-      </w:r>
-    </w:p>
-    <w:p>
-      <w:pPr>
-        <w:rPr>
-          <w:u w:val="single"/>
-        </w:rPr>
-      </w:pPr>
-    </w:p>
+      <w:pPr>
+        <w:rPr>
+          <w:b/>
+          <w:i/>
+        </w:rPr>
+      </w:pPr>
+      <w:r>
+        <w:rPr>
+          <w:b/>
+          <w:i/>
+        </w:rPr>
+        <w:t>User</w:t>
+      </w:r>
+    </w:p>
+    <w:p>
+      <w:r>
+        <w:rPr>
+          <w:i/>
+        </w:rPr>
+        <w:t>Create</w:t>
+      </w:r>
+      <w:r>
+        <w:t>: buy stock, sell stock</w:t>
+      </w:r>
+    </w:p>
+    <w:p>
+      <w:r>
+        <w:rPr>
+          <w:i/>
+        </w:rPr>
+        <w:t>Read</w:t>
+      </w:r>
+      <w:r>
+        <w:t>: standings, inventory, price, available balance</w:t>
+      </w:r>
+    </w:p>
+    <w:p>
+      <w:r>
+        <w:rPr>
+          <w:i/>
+        </w:rPr>
+        <w:t>Upda</w:t>
+      </w:r>
+      <w:r>
+        <w:rPr>
+          <w:i/>
+        </w:rPr>
+        <w:t>te</w:t>
+      </w:r>
+      <w:r>
+        <w:t>: [empty set]</w:t>
+      </w:r>
+    </w:p>
+    <w:p>
+      <w:r>
+        <w:t>Delete: [empty set]</w:t>
+      </w:r>
+    </w:p>
+    <w:p/>
     <w:p>
       <w:pPr>
         <w:jc w:val="center"/>

</xml_diff>